<commit_message>
Actualizar documento Evidencia #2
</commit_message>
<xml_diff>
--- a/Evidencia #2 - Carrusel Vertical (Racket)/Evidencia #2 - A01660987.docx
+++ b/Evidencia #2 - Carrusel Vertical (Racket)/Evidencia #2 - A01660987.docx
@@ -2195,7 +2195,6 @@
           <w:noProof/>
           <w:sz w:val="28"/>
           <w:szCs w:val="28"/>
-          <w:lang w:val="es-MX"/>
         </w:rPr>
       </w:pPr>
       <w:r>
@@ -2206,7 +2205,6 @@
           <w:noProof/>
           <w:sz w:val="28"/>
           <w:szCs w:val="28"/>
-          <w:lang w:val="es-MX"/>
         </w:rPr>
         <w:lastRenderedPageBreak/>
         <w:t>Código</w:t>
@@ -2221,16 +2219,14 @@
           <w:noProof/>
           <w:sz w:val="20"/>
           <w:szCs w:val="20"/>
-          <w:lang w:val="es-MX"/>
-        </w:rPr>
-      </w:pPr>
-      <w:r>
-        <w:rPr>
-          <w:rFonts w:ascii="Arial" w:hAnsi="Arial" w:cs="Arial"/>
-          <w:noProof/>
-          <w:sz w:val="20"/>
-          <w:szCs w:val="20"/>
-          <w:lang w:val="es-MX"/>
+        </w:rPr>
+      </w:pPr>
+      <w:r>
+        <w:rPr>
+          <w:rFonts w:ascii="Arial" w:hAnsi="Arial" w:cs="Arial"/>
+          <w:noProof/>
+          <w:sz w:val="20"/>
+          <w:szCs w:val="20"/>
         </w:rPr>
         <w:t>#lang racket/load</w:t>
       </w:r>
@@ -2244,7 +2240,6 @@
           <w:noProof/>
           <w:sz w:val="20"/>
           <w:szCs w:val="20"/>
-          <w:lang w:val="es-MX"/>
         </w:rPr>
       </w:pPr>
     </w:p>
@@ -2698,61 +2693,47 @@
           <w:noProof/>
           <w:sz w:val="20"/>
           <w:szCs w:val="20"/>
-          <w:lang w:val="es-MX"/>
-        </w:rPr>
-      </w:pPr>
-      <w:r>
-        <w:rPr>
-          <w:rFonts w:ascii="Arial" w:hAnsi="Arial" w:cs="Arial"/>
-          <w:noProof/>
-          <w:sz w:val="20"/>
-          <w:szCs w:val="20"/>
-        </w:rPr>
-        <w:t xml:space="preserve">          </w:t>
-      </w:r>
-      <w:r>
-        <w:rPr>
-          <w:rFonts w:ascii="Arial" w:hAnsi="Arial" w:cs="Arial"/>
-          <w:noProof/>
-          <w:sz w:val="20"/>
-          <w:szCs w:val="20"/>
-          <w:lang w:val="es-MX"/>
-        </w:rPr>
-        <w:t>(coordenadas lst f (+ x 1) 1))))</w:t>
-      </w:r>
-    </w:p>
-    <w:p>
-      <w:pPr>
-        <w:spacing w:after="0" w:line="240" w:lineRule="auto"/>
-        <w:jc w:val="both"/>
-        <w:rPr>
-          <w:rFonts w:ascii="Arial" w:hAnsi="Arial" w:cs="Arial"/>
-          <w:noProof/>
-          <w:sz w:val="20"/>
-          <w:szCs w:val="20"/>
-          <w:lang w:val="es-MX"/>
-        </w:rPr>
-      </w:pPr>
-    </w:p>
-    <w:p>
-      <w:pPr>
-        <w:spacing w:after="0" w:line="240" w:lineRule="auto"/>
-        <w:jc w:val="both"/>
-        <w:rPr>
-          <w:rFonts w:ascii="Arial" w:hAnsi="Arial" w:cs="Arial"/>
-          <w:noProof/>
-          <w:sz w:val="20"/>
-          <w:szCs w:val="20"/>
-          <w:lang w:val="es-MX"/>
-        </w:rPr>
-      </w:pPr>
-      <w:r>
-        <w:rPr>
-          <w:rFonts w:ascii="Arial" w:hAnsi="Arial" w:cs="Arial"/>
-          <w:noProof/>
-          <w:sz w:val="20"/>
-          <w:szCs w:val="20"/>
-          <w:lang w:val="es-MX"/>
+        </w:rPr>
+      </w:pPr>
+      <w:r>
+        <w:rPr>
+          <w:rFonts w:ascii="Arial" w:hAnsi="Arial" w:cs="Arial"/>
+          <w:noProof/>
+          <w:sz w:val="20"/>
+          <w:szCs w:val="20"/>
+        </w:rPr>
+        <w:t xml:space="preserve">          (coordenadas lst f (+ x 1) 1))))</w:t>
+      </w:r>
+    </w:p>
+    <w:p>
+      <w:pPr>
+        <w:spacing w:after="0" w:line="240" w:lineRule="auto"/>
+        <w:jc w:val="both"/>
+        <w:rPr>
+          <w:rFonts w:ascii="Arial" w:hAnsi="Arial" w:cs="Arial"/>
+          <w:noProof/>
+          <w:sz w:val="20"/>
+          <w:szCs w:val="20"/>
+        </w:rPr>
+      </w:pPr>
+    </w:p>
+    <w:p>
+      <w:pPr>
+        <w:spacing w:after="0" w:line="240" w:lineRule="auto"/>
+        <w:jc w:val="both"/>
+        <w:rPr>
+          <w:rFonts w:ascii="Arial" w:hAnsi="Arial" w:cs="Arial"/>
+          <w:noProof/>
+          <w:sz w:val="20"/>
+          <w:szCs w:val="20"/>
+        </w:rPr>
+      </w:pPr>
+      <w:r>
+        <w:rPr>
+          <w:rFonts w:ascii="Arial" w:hAnsi="Arial" w:cs="Arial"/>
+          <w:noProof/>
+          <w:sz w:val="20"/>
+          <w:szCs w:val="20"/>
         </w:rPr>
         <w:t>(define (diccionario) (coordenadas (apply append (carrusel)) '() 1 1))</w:t>
       </w:r>
@@ -2766,7 +2747,6 @@
           <w:noProof/>
           <w:sz w:val="20"/>
           <w:szCs w:val="20"/>
-          <w:lang w:val="es-MX"/>
         </w:rPr>
       </w:pPr>
     </w:p>
@@ -2884,7 +2864,6 @@
           <w:noProof/>
           <w:sz w:val="20"/>
           <w:szCs w:val="20"/>
-          <w:lang w:val="es-MX"/>
         </w:rPr>
       </w:pPr>
       <w:r>
@@ -2903,7 +2882,6 @@
           <w:noProof/>
           <w:sz w:val="20"/>
           <w:szCs w:val="20"/>
-          <w:lang w:val="es-MX"/>
         </w:rPr>
         <w:t>(if (null? x) #f</w:t>
       </w:r>
@@ -2917,16 +2895,14 @@
           <w:noProof/>
           <w:sz w:val="20"/>
           <w:szCs w:val="20"/>
-          <w:lang w:val="es-MX"/>
-        </w:rPr>
-      </w:pPr>
-      <w:r>
-        <w:rPr>
-          <w:rFonts w:ascii="Arial" w:hAnsi="Arial" w:cs="Arial"/>
-          <w:noProof/>
-          <w:sz w:val="20"/>
-          <w:szCs w:val="20"/>
-          <w:lang w:val="es-MX"/>
+        </w:rPr>
+      </w:pPr>
+      <w:r>
+        <w:rPr>
+          <w:rFonts w:ascii="Arial" w:hAnsi="Arial" w:cs="Arial"/>
+          <w:noProof/>
+          <w:sz w:val="20"/>
+          <w:szCs w:val="20"/>
         </w:rPr>
         <w:t xml:space="preserve">      (cadar x)))</w:t>
       </w:r>
@@ -2940,7 +2916,6 @@
           <w:noProof/>
           <w:sz w:val="20"/>
           <w:szCs w:val="20"/>
-          <w:lang w:val="es-MX"/>
         </w:rPr>
       </w:pPr>
     </w:p>
@@ -3258,6 +3233,7 @@
           <w:noProof/>
           <w:sz w:val="20"/>
           <w:szCs w:val="20"/>
+          <w:lang w:val="es-MX"/>
         </w:rPr>
       </w:pPr>
       <w:r>
@@ -3275,6 +3251,7 @@
           <w:noProof/>
           <w:sz w:val="20"/>
           <w:szCs w:val="20"/>
+          <w:lang w:val="es-MX"/>
         </w:rPr>
         <w:t>((= y 1) (reemplazar-fila producto (- y 1) (cdr lst) (append f (list producto))))</w:t>
       </w:r>
@@ -3296,6 +3273,7 @@
           <w:noProof/>
           <w:sz w:val="20"/>
           <w:szCs w:val="20"/>
+          <w:lang w:val="es-MX"/>
         </w:rPr>
         <w:t xml:space="preserve">      </w:t>
       </w:r>
@@ -3473,45 +3451,39 @@
           <w:noProof/>
           <w:sz w:val="20"/>
           <w:szCs w:val="20"/>
-        </w:rPr>
-      </w:pPr>
-      <w:r>
-        <w:rPr>
-          <w:rFonts w:ascii="Arial" w:hAnsi="Arial" w:cs="Arial"/>
-          <w:noProof/>
-          <w:sz w:val="20"/>
-          <w:szCs w:val="20"/>
-          <w:lang w:val="es-MX"/>
-        </w:rPr>
-        <w:t xml:space="preserve">  </w:t>
-      </w:r>
-      <w:r>
-        <w:rPr>
-          <w:rFonts w:ascii="Arial" w:hAnsi="Arial" w:cs="Arial"/>
-          <w:noProof/>
-          <w:sz w:val="20"/>
-          <w:szCs w:val="20"/>
-        </w:rPr>
-        <w:t>(if (null? lst) f</w:t>
-      </w:r>
-    </w:p>
-    <w:p>
-      <w:pPr>
-        <w:spacing w:after="0" w:line="240" w:lineRule="auto"/>
-        <w:jc w:val="both"/>
-        <w:rPr>
-          <w:rFonts w:ascii="Arial" w:hAnsi="Arial" w:cs="Arial"/>
-          <w:noProof/>
-          <w:sz w:val="20"/>
-          <w:szCs w:val="20"/>
-        </w:rPr>
-      </w:pPr>
-      <w:r>
-        <w:rPr>
-          <w:rFonts w:ascii="Arial" w:hAnsi="Arial" w:cs="Arial"/>
-          <w:noProof/>
-          <w:sz w:val="20"/>
-          <w:szCs w:val="20"/>
+          <w:lang w:val="es-MX"/>
+        </w:rPr>
+      </w:pPr>
+      <w:r>
+        <w:rPr>
+          <w:rFonts w:ascii="Arial" w:hAnsi="Arial" w:cs="Arial"/>
+          <w:noProof/>
+          <w:sz w:val="20"/>
+          <w:szCs w:val="20"/>
+          <w:lang w:val="es-MX"/>
+        </w:rPr>
+        <w:t xml:space="preserve">  (if (null? lst) f</w:t>
+      </w:r>
+    </w:p>
+    <w:p>
+      <w:pPr>
+        <w:spacing w:after="0" w:line="240" w:lineRule="auto"/>
+        <w:jc w:val="both"/>
+        <w:rPr>
+          <w:rFonts w:ascii="Arial" w:hAnsi="Arial" w:cs="Arial"/>
+          <w:noProof/>
+          <w:sz w:val="20"/>
+          <w:szCs w:val="20"/>
+          <w:lang w:val="es-MX"/>
+        </w:rPr>
+      </w:pPr>
+      <w:r>
+        <w:rPr>
+          <w:rFonts w:ascii="Arial" w:hAnsi="Arial" w:cs="Arial"/>
+          <w:noProof/>
+          <w:sz w:val="20"/>
+          <w:szCs w:val="20"/>
+          <w:lang w:val="es-MX"/>
         </w:rPr>
         <w:t xml:space="preserve">      (productos-bajos-aux (cdr lst) (append f (list (list (caar lst) (cadar lst) (buscar (caar lst))))))))</w:t>
       </w:r>
@@ -4291,6 +4263,7 @@
           <w:noProof/>
           <w:sz w:val="20"/>
           <w:szCs w:val="20"/>
+          <w:lang w:val="es-MX"/>
         </w:rPr>
       </w:pPr>
       <w:r>
@@ -4308,6 +4281,7 @@
           <w:noProof/>
           <w:sz w:val="20"/>
           <w:szCs w:val="20"/>
+          <w:lang w:val="es-MX"/>
         </w:rPr>
         <w:t>(displayln (detalles (car coords) (- (cdr coords) 1) lista))</w:t>
       </w:r>
@@ -4330,18 +4304,9 @@
           <w:noProof/>
           <w:sz w:val="20"/>
           <w:szCs w:val="20"/>
-        </w:rPr>
-        <w:t xml:space="preserve">        </w:t>
-      </w:r>
-      <w:r>
-        <w:rPr>
-          <w:rFonts w:ascii="Arial" w:hAnsi="Arial" w:cs="Arial"/>
-          <w:noProof/>
-          <w:sz w:val="20"/>
-          <w:szCs w:val="20"/>
-          <w:lang w:val="es-MX"/>
-        </w:rPr>
-        <w:t>(escribir (list lista (car (detalles (car coords) (- (cdr coords) 1) lista)))))))</w:t>
+          <w:lang w:val="es-MX"/>
+        </w:rPr>
+        <w:t xml:space="preserve">        (escribir (list lista (car (detalles (car coords) (- (cdr coords) 1) lista)))))))</w:t>
       </w:r>
     </w:p>
     <w:p>

</xml_diff>